<commit_message>
Vehicle Tests for the Test Track - reloaded MSWord to fix corruption - converted MSWord to PDF
</commit_message>
<xml_diff>
--- a/FieldTests/Vehicle Tests for the Test Track.docx
+++ b/FieldTests/Vehicle Tests for the Test Track.docx
@@ -13,16 +13,8 @@
         <w:rPr>
           <w:b/>
         </w:rPr>
-        <w:t xml:space="preserve">USDOT </w:t>
+        <w:t>USDOT Plugtest</w:t>
       </w:r>
-      <w:proofErr w:type="spellStart"/>
-      <w:r>
-        <w:rPr>
-          <w:b/>
-        </w:rPr>
-        <w:t>Plugtest</w:t>
-      </w:r>
-      <w:proofErr w:type="spellEnd"/>
     </w:p>
     <w:p>
       <w:pPr>
@@ -57,24 +49,16 @@
         <w:rPr>
           <w:b/>
         </w:rPr>
-        <w:t xml:space="preserve">Test Plan for the Field </w:t>
+        <w:t>Test Plan for the Field Test Track at the SwRI</w:t>
       </w:r>
-      <w:bookmarkStart w:id="0" w:name="_GoBack"/>
-      <w:bookmarkEnd w:id="0"/>
       <w:r>
         <w:rPr>
           <w:b/>
         </w:rPr>
-        <w:t xml:space="preserve">Test Track at the </w:t>
+        <w:t xml:space="preserve"> </w:t>
       </w:r>
-      <w:proofErr w:type="spellStart"/>
-      <w:r>
-        <w:rPr>
-          <w:b/>
-        </w:rPr>
-        <w:t>SwRI</w:t>
-      </w:r>
-      <w:proofErr w:type="spellEnd"/>
+      <w:bookmarkStart w:id="0" w:name="_GoBack"/>
+      <w:bookmarkEnd w:id="0"/>
     </w:p>
     <w:p>
       <w:pPr>
@@ -86,25 +70,13 @@
     </w:p>
     <w:p>
       <w:r>
-        <w:t xml:space="preserve">The following </w:t>
-      </w:r>
-      <w:r>
-        <w:t xml:space="preserve">vehicle tests </w:t>
-      </w:r>
-      <w:r>
-        <w:t>are being prepared to run</w:t>
-      </w:r>
-      <w:r>
-        <w:t xml:space="preserve"> at the test track from the 2945/1 procedures:</w:t>
+        <w:t>The following vehicle tests are being prepared to run at the test track from the 2945/1 procedures:</w:t>
       </w:r>
     </w:p>
     <w:p/>
     <w:p>
       <w:r>
-        <w:t xml:space="preserve">The Test IDs refer to the SAEJ2945/1 test procedures updated </w:t>
-      </w:r>
-      <w:r>
-        <w:t>on April 21, 2017</w:t>
+        <w:t>The Test IDs refer to the SAEJ2945/1 test procedures updated on April 21, 2017</w:t>
       </w:r>
     </w:p>
     <w:p/>
@@ -243,23 +215,7 @@
                 <w:sz w:val="20"/>
                 <w:szCs w:val="20"/>
               </w:rPr>
-              <w:t xml:space="preserve">Verify certificate is not changed if travel distance is less that </w:t>
-            </w:r>
-            <w:proofErr w:type="spellStart"/>
-            <w:r>
-              <w:rPr>
-                <w:sz w:val="20"/>
-                <w:szCs w:val="20"/>
-              </w:rPr>
-              <w:t>vCertChangeDistance</w:t>
-            </w:r>
-            <w:proofErr w:type="spellEnd"/>
-            <w:r>
-              <w:rPr>
-                <w:sz w:val="20"/>
-                <w:szCs w:val="20"/>
-              </w:rPr>
-              <w:t xml:space="preserve"> unless reset or the certificate expires </w:t>
+              <w:t xml:space="preserve">Verify certificate is not changed if travel distance is less that vCertChangeDistance unless reset or the certificate expires </w:t>
             </w:r>
           </w:p>
         </w:tc>
@@ -543,39 +499,7 @@
                 <w:sz w:val="20"/>
                 <w:szCs w:val="20"/>
               </w:rPr>
-              <w:t xml:space="preserve">Verify accuracy of </w:t>
-            </w:r>
-            <w:proofErr w:type="spellStart"/>
-            <w:r>
-              <w:rPr>
-                <w:sz w:val="20"/>
-                <w:szCs w:val="20"/>
-              </w:rPr>
-              <w:t>DE_Heading</w:t>
-            </w:r>
-            <w:proofErr w:type="spellEnd"/>
-            <w:r>
-              <w:rPr>
-                <w:sz w:val="20"/>
-                <w:szCs w:val="20"/>
-              </w:rPr>
-              <w:t xml:space="preserve"> element provided by IUT when vehicle speed is less than or equal to </w:t>
-            </w:r>
-            <w:proofErr w:type="spellStart"/>
-            <w:r>
-              <w:rPr>
-                <w:sz w:val="20"/>
-                <w:szCs w:val="20"/>
-              </w:rPr>
-              <w:t>vHeadingSpeedThresh</w:t>
-            </w:r>
-            <w:proofErr w:type="spellEnd"/>
-            <w:r>
-              <w:rPr>
-                <w:sz w:val="20"/>
-                <w:szCs w:val="20"/>
-              </w:rPr>
-              <w:t xml:space="preserve"> </w:t>
+              <w:t xml:space="preserve">Verify accuracy of DE_Heading element provided by IUT when vehicle speed is less than or equal to vHeadingSpeedThresh </w:t>
             </w:r>
           </w:p>
         </w:tc>
@@ -717,39 +641,7 @@
                 <w:sz w:val="20"/>
                 <w:szCs w:val="20"/>
               </w:rPr>
-              <w:t xml:space="preserve">Verify accuracy of </w:t>
-            </w:r>
-            <w:proofErr w:type="spellStart"/>
-            <w:r>
-              <w:rPr>
-                <w:sz w:val="20"/>
-                <w:szCs w:val="20"/>
-              </w:rPr>
-              <w:t>DE_Heading</w:t>
-            </w:r>
-            <w:proofErr w:type="spellEnd"/>
-            <w:r>
-              <w:rPr>
-                <w:sz w:val="20"/>
-                <w:szCs w:val="20"/>
-              </w:rPr>
-              <w:t xml:space="preserve"> element provided by IUT when vehicle speed is greater than </w:t>
-            </w:r>
-            <w:proofErr w:type="spellStart"/>
-            <w:r>
-              <w:rPr>
-                <w:sz w:val="20"/>
-                <w:szCs w:val="20"/>
-              </w:rPr>
-              <w:t>vHeadingSpeedThresh</w:t>
-            </w:r>
-            <w:proofErr w:type="spellEnd"/>
-            <w:r>
-              <w:rPr>
-                <w:sz w:val="20"/>
-                <w:szCs w:val="20"/>
-              </w:rPr>
-              <w:t xml:space="preserve"> </w:t>
+              <w:t xml:space="preserve">Verify accuracy of DE_Heading element provided by IUT when vehicle speed is greater than vHeadingSpeedThresh </w:t>
             </w:r>
           </w:p>
         </w:tc>
@@ -1033,39 +925,7 @@
                 <w:sz w:val="20"/>
                 <w:szCs w:val="20"/>
               </w:rPr>
-              <w:t xml:space="preserve">Verify content of </w:t>
-            </w:r>
-            <w:proofErr w:type="spellStart"/>
-            <w:r>
-              <w:rPr>
-                <w:sz w:val="20"/>
-                <w:szCs w:val="20"/>
-              </w:rPr>
-              <w:t>DF_PathHistory</w:t>
-            </w:r>
-            <w:proofErr w:type="spellEnd"/>
-            <w:r>
-              <w:rPr>
-                <w:sz w:val="20"/>
-                <w:szCs w:val="20"/>
-              </w:rPr>
-              <w:t xml:space="preserve"> and </w:t>
-            </w:r>
-            <w:proofErr w:type="spellStart"/>
-            <w:r>
-              <w:rPr>
-                <w:sz w:val="20"/>
-                <w:szCs w:val="20"/>
-              </w:rPr>
-              <w:t>DF_PathPrediction</w:t>
-            </w:r>
-            <w:proofErr w:type="spellEnd"/>
-            <w:r>
-              <w:rPr>
-                <w:sz w:val="20"/>
-                <w:szCs w:val="20"/>
-              </w:rPr>
-              <w:t xml:space="preserve"> </w:t>
+              <w:t xml:space="preserve">Verify content of DF_PathHistory and DF_PathPrediction </w:t>
             </w:r>
           </w:p>
         </w:tc>
@@ -1362,39 +1222,7 @@
                 <w:sz w:val="20"/>
                 <w:szCs w:val="20"/>
               </w:rPr>
-              <w:t xml:space="preserve">Verify proper values of Traction, ABS, SCS, </w:t>
-            </w:r>
-            <w:proofErr w:type="spellStart"/>
-            <w:r>
-              <w:rPr>
-                <w:sz w:val="20"/>
-                <w:szCs w:val="20"/>
-              </w:rPr>
-              <w:t>brakeBoost</w:t>
-            </w:r>
-            <w:proofErr w:type="spellEnd"/>
-            <w:r>
-              <w:rPr>
-                <w:sz w:val="20"/>
-                <w:szCs w:val="20"/>
-              </w:rPr>
-              <w:t xml:space="preserve">, and </w:t>
-            </w:r>
-            <w:proofErr w:type="spellStart"/>
-            <w:r>
-              <w:rPr>
-                <w:sz w:val="20"/>
-                <w:szCs w:val="20"/>
-              </w:rPr>
-              <w:t>auxBrakes</w:t>
-            </w:r>
-            <w:proofErr w:type="spellEnd"/>
-            <w:r>
-              <w:rPr>
-                <w:sz w:val="20"/>
-                <w:szCs w:val="20"/>
-              </w:rPr>
-              <w:t xml:space="preserve"> </w:t>
+              <w:t xml:space="preserve">Verify proper values of Traction, ABS, SCS, brakeBoost, and auxBrakes </w:t>
             </w:r>
           </w:p>
         </w:tc>
@@ -1536,23 +1364,7 @@
                 <w:sz w:val="20"/>
                 <w:szCs w:val="20"/>
               </w:rPr>
-              <w:t xml:space="preserve">Verify proper value of </w:t>
-            </w:r>
-            <w:proofErr w:type="spellStart"/>
-            <w:r>
-              <w:rPr>
-                <w:sz w:val="20"/>
-                <w:szCs w:val="20"/>
-              </w:rPr>
-              <w:t>wheelBrakesUnavailable</w:t>
-            </w:r>
-            <w:proofErr w:type="spellEnd"/>
-            <w:r>
-              <w:rPr>
-                <w:sz w:val="20"/>
-                <w:szCs w:val="20"/>
-              </w:rPr>
-              <w:t xml:space="preserve"> when no braking status is available </w:t>
+              <w:t xml:space="preserve">Verify proper value of wheelBrakesUnavailable when no braking status is available </w:t>
             </w:r>
           </w:p>
         </w:tc>
@@ -1694,23 +1506,7 @@
                 <w:sz w:val="20"/>
                 <w:szCs w:val="20"/>
               </w:rPr>
-              <w:t xml:space="preserve">Verify proper values of </w:t>
-            </w:r>
-            <w:proofErr w:type="spellStart"/>
-            <w:r>
-              <w:rPr>
-                <w:sz w:val="20"/>
-                <w:szCs w:val="20"/>
-              </w:rPr>
-              <w:t>DE_ExteriorLights</w:t>
-            </w:r>
-            <w:proofErr w:type="spellEnd"/>
-            <w:r>
-              <w:rPr>
-                <w:sz w:val="20"/>
-                <w:szCs w:val="20"/>
-              </w:rPr>
-              <w:t xml:space="preserve"> </w:t>
+              <w:t xml:space="preserve">Verify proper values of DE_ExteriorLights </w:t>
             </w:r>
           </w:p>
         </w:tc>
@@ -1852,39 +1648,7 @@
                 <w:sz w:val="20"/>
                 <w:szCs w:val="20"/>
               </w:rPr>
-              <w:t xml:space="preserve">Verify proper values of </w:t>
-            </w:r>
-            <w:proofErr w:type="spellStart"/>
-            <w:r>
-              <w:rPr>
-                <w:sz w:val="20"/>
-                <w:szCs w:val="20"/>
-              </w:rPr>
-              <w:t>wheelBrakes</w:t>
-            </w:r>
-            <w:proofErr w:type="spellEnd"/>
-            <w:r>
-              <w:rPr>
-                <w:sz w:val="20"/>
-                <w:szCs w:val="20"/>
-              </w:rPr>
-              <w:t xml:space="preserve"> and </w:t>
-            </w:r>
-            <w:proofErr w:type="spellStart"/>
-            <w:r>
-              <w:rPr>
-                <w:sz w:val="20"/>
-                <w:szCs w:val="20"/>
-              </w:rPr>
-              <w:t>wheelBrakesUnavailable</w:t>
-            </w:r>
-            <w:proofErr w:type="spellEnd"/>
-            <w:r>
-              <w:rPr>
-                <w:sz w:val="20"/>
-                <w:szCs w:val="20"/>
-              </w:rPr>
-              <w:t xml:space="preserve"> when braking status for each wheel is available </w:t>
+              <w:t xml:space="preserve">Verify proper values of wheelBrakes and wheelBrakesUnavailable when braking status for each wheel is available </w:t>
             </w:r>
           </w:p>
         </w:tc>
@@ -2026,39 +1790,7 @@
                 <w:sz w:val="20"/>
                 <w:szCs w:val="20"/>
               </w:rPr>
-              <w:t xml:space="preserve">Verify proper values of </w:t>
-            </w:r>
-            <w:proofErr w:type="spellStart"/>
-            <w:r>
-              <w:rPr>
-                <w:sz w:val="20"/>
-                <w:szCs w:val="20"/>
-              </w:rPr>
-              <w:t>wheelBrakes</w:t>
-            </w:r>
-            <w:proofErr w:type="spellEnd"/>
-            <w:r>
-              <w:rPr>
-                <w:sz w:val="20"/>
-                <w:szCs w:val="20"/>
-              </w:rPr>
-              <w:t xml:space="preserve"> and </w:t>
-            </w:r>
-            <w:proofErr w:type="spellStart"/>
-            <w:r>
-              <w:rPr>
-                <w:sz w:val="20"/>
-                <w:szCs w:val="20"/>
-              </w:rPr>
-              <w:t>wheelBrakesUnavailable</w:t>
-            </w:r>
-            <w:proofErr w:type="spellEnd"/>
-            <w:r>
-              <w:rPr>
-                <w:sz w:val="20"/>
-                <w:szCs w:val="20"/>
-              </w:rPr>
-              <w:t xml:space="preserve"> when only a single braking status indication is available </w:t>
+              <w:t xml:space="preserve">Verify proper values of wheelBrakes and wheelBrakesUnavailable when only a single braking status indication is available </w:t>
             </w:r>
           </w:p>
         </w:tc>

</xml_diff>